<commit_message>
added a basic ANCOVA table
</commit_message>
<xml_diff>
--- a/Figs/Table_ttest_flextable.docx
+++ b/Figs/Table_ttest_flextable.docx
@@ -22,7 +22,7 @@
           <w:right w:val="none" w:sz="0" w:space="0" w:color="000000"/>
         </w:pBdr>
         <w:spacing w:after="60" w:before="60" w:line="240"/>
-        <w:ind w:left="60" w:right="60" w:firstLine="0" w:firstLineChars="0"/>
+        <w:ind w:firstLine="0" w:left="60" w:right="60"/>
       </w:pPr>
       <w:r>
         <w:t xml:space="preserve"/>
@@ -38,12 +38,12 @@
         <w:gridCol w:w="2575"/>
         <w:gridCol w:w="1719"/>
         <w:gridCol w:w="1719"/>
-        <w:gridCol w:w="1120"/>
-        <w:gridCol w:w="1181"/>
+        <w:gridCol w:w="1071"/>
+        <w:gridCol w:w="1132"/>
       </w:tblGrid>
       <w:tr>
         <w:trPr>
-          <w:trHeight w:val="615" w:hRule="auto"/>
+          <w:trHeight w:val="614" w:hRule="auto"/>
           <w:tblHeader/>
         </w:trPr>
         header1
@@ -75,13 +75,13 @@
                 <w:right w:val="none" w:sz="0" w:space="0" w:color="000000"/>
               </w:pBdr>
               <w:spacing w:after="40" w:before="40" w:line="240"/>
-              <w:ind w:left="100" w:right="100" w:firstLine="0" w:firstLineChars="0"/>
-            </w:pPr>
-            <w:r>
-              <w:rPr>
-                <w:rFonts w:ascii="Helvetica" w:hAnsi="Helvetica" w:eastAsia="Helvetica" w:cs="Helvetica"/>
-                <w:i w:val="false"/>
-                <w:b w:val="true"/>
+              <w:ind w:firstLine="0" w:left="100" w:right="100"/>
+            </w:pPr>
+            <w:r>
+              <w:rPr>
+                <w:rFonts w:ascii="Helvetica" w:hAnsi="Helvetica" w:eastAsia="Helvetica" w:cs="Helvetica"/>
+                <w:i w:val="false"/>
+                <w:b w:val="false"/>
                 <w:u w:val="none"/>
                 <w:sz w:val="22"/>
                 <w:szCs w:val="22"/>
@@ -119,13 +119,13 @@
                 <w:right w:val="none" w:sz="0" w:space="0" w:color="000000"/>
               </w:pBdr>
               <w:spacing w:after="40" w:before="40" w:line="240"/>
-              <w:ind w:left="100" w:right="100" w:firstLine="0" w:firstLineChars="0"/>
-            </w:pPr>
-            <w:r>
-              <w:rPr>
-                <w:rFonts w:ascii="Helvetica" w:hAnsi="Helvetica" w:eastAsia="Helvetica" w:cs="Helvetica"/>
-                <w:i w:val="false"/>
-                <w:b w:val="true"/>
+              <w:ind w:firstLine="0" w:left="100" w:right="100"/>
+            </w:pPr>
+            <w:r>
+              <w:rPr>
+                <w:rFonts w:ascii="Helvetica" w:hAnsi="Helvetica" w:eastAsia="Helvetica" w:cs="Helvetica"/>
+                <w:i w:val="false"/>
+                <w:b w:val="false"/>
                 <w:u w:val="none"/>
                 <w:sz w:val="22"/>
                 <w:szCs w:val="22"/>
@@ -163,13 +163,13 @@
                 <w:right w:val="none" w:sz="0" w:space="0" w:color="000000"/>
               </w:pBdr>
               <w:spacing w:after="40" w:before="40" w:line="240"/>
-              <w:ind w:left="100" w:right="100" w:firstLine="0" w:firstLineChars="0"/>
-            </w:pPr>
-            <w:r>
-              <w:rPr>
-                <w:rFonts w:ascii="Helvetica" w:hAnsi="Helvetica" w:eastAsia="Helvetica" w:cs="Helvetica"/>
-                <w:i w:val="false"/>
-                <w:b w:val="true"/>
+              <w:ind w:firstLine="0" w:left="100" w:right="100"/>
+            </w:pPr>
+            <w:r>
+              <w:rPr>
+                <w:rFonts w:ascii="Helvetica" w:hAnsi="Helvetica" w:eastAsia="Helvetica" w:cs="Helvetica"/>
+                <w:i w:val="false"/>
+                <w:b w:val="false"/>
                 <w:u w:val="none"/>
                 <w:sz w:val="22"/>
                 <w:szCs w:val="22"/>
@@ -207,13 +207,13 @@
                 <w:right w:val="none" w:sz="0" w:space="0" w:color="000000"/>
               </w:pBdr>
               <w:spacing w:after="40" w:before="40" w:line="240"/>
-              <w:ind w:left="100" w:right="100" w:firstLine="0" w:firstLineChars="0"/>
-            </w:pPr>
-            <w:r>
-              <w:rPr>
-                <w:rFonts w:ascii="Helvetica" w:hAnsi="Helvetica" w:eastAsia="Helvetica" w:cs="Helvetica"/>
-                <w:i w:val="false"/>
-                <w:b w:val="true"/>
+              <w:ind w:firstLine="0" w:left="100" w:right="100"/>
+            </w:pPr>
+            <w:r>
+              <w:rPr>
+                <w:rFonts w:ascii="Helvetica" w:hAnsi="Helvetica" w:eastAsia="Helvetica" w:cs="Helvetica"/>
+                <w:i w:val="false"/>
+                <w:b w:val="false"/>
                 <w:u w:val="none"/>
                 <w:sz w:val="22"/>
                 <w:szCs w:val="22"/>
@@ -251,13 +251,13 @@
                 <w:right w:val="none" w:sz="0" w:space="0" w:color="000000"/>
               </w:pBdr>
               <w:spacing w:after="40" w:before="40" w:line="240"/>
-              <w:ind w:left="100" w:right="100" w:firstLine="0" w:firstLineChars="0"/>
-            </w:pPr>
-            <w:r>
-              <w:rPr>
-                <w:rFonts w:ascii="Helvetica" w:hAnsi="Helvetica" w:eastAsia="Helvetica" w:cs="Helvetica"/>
-                <w:i w:val="false"/>
-                <w:b w:val="true"/>
+              <w:ind w:firstLine="0" w:left="100" w:right="100"/>
+            </w:pPr>
+            <w:r>
+              <w:rPr>
+                <w:rFonts w:ascii="Helvetica" w:hAnsi="Helvetica" w:eastAsia="Helvetica" w:cs="Helvetica"/>
+                <w:i w:val="false"/>
+                <w:b w:val="false"/>
                 <w:u w:val="none"/>
                 <w:sz w:val="22"/>
                 <w:szCs w:val="22"/>
@@ -301,7 +301,7 @@
                 <w:right w:val="none" w:sz="0" w:space="0" w:color="000000"/>
               </w:pBdr>
               <w:spacing w:after="100" w:before="100" w:line="240"/>
-              <w:ind w:left="100" w:right="100" w:firstLine="0" w:firstLineChars="0"/>
+              <w:ind w:firstLine="0" w:left="100" w:right="100"/>
             </w:pPr>
             <w:r>
               <w:rPr>
@@ -345,7 +345,7 @@
                 <w:right w:val="none" w:sz="0" w:space="0" w:color="000000"/>
               </w:pBdr>
               <w:spacing w:after="100" w:before="100" w:line="240"/>
-              <w:ind w:left="100" w:right="100" w:firstLine="0" w:firstLineChars="0"/>
+              <w:ind w:firstLine="0" w:left="100" w:right="100"/>
             </w:pPr>
             <w:r>
               <w:rPr>
@@ -389,7 +389,7 @@
                 <w:right w:val="none" w:sz="0" w:space="0" w:color="000000"/>
               </w:pBdr>
               <w:spacing w:after="100" w:before="100" w:line="240"/>
-              <w:ind w:left="100" w:right="100" w:firstLine="0" w:firstLineChars="0"/>
+              <w:ind w:firstLine="0" w:left="100" w:right="100"/>
             </w:pPr>
             <w:r>
               <w:rPr>
@@ -433,7 +433,7 @@
                 <w:right w:val="none" w:sz="0" w:space="0" w:color="000000"/>
               </w:pBdr>
               <w:spacing w:after="100" w:before="100" w:line="240"/>
-              <w:ind w:left="100" w:right="100" w:firstLine="0" w:firstLineChars="0"/>
+              <w:ind w:firstLine="0" w:left="100" w:right="100"/>
             </w:pPr>
             <w:r>
               <w:rPr>
@@ -477,7 +477,7 @@
                 <w:right w:val="none" w:sz="0" w:space="0" w:color="000000"/>
               </w:pBdr>
               <w:spacing w:after="100" w:before="100" w:line="240"/>
-              <w:ind w:left="100" w:right="100" w:firstLine="0" w:firstLineChars="0"/>
+              <w:ind w:firstLine="0" w:left="100" w:right="100"/>
             </w:pPr>
             <w:r>
               <w:rPr>
@@ -527,7 +527,7 @@
                 <w:right w:val="none" w:sz="0" w:space="0" w:color="000000"/>
               </w:pBdr>
               <w:spacing w:after="100" w:before="100" w:line="240"/>
-              <w:ind w:left="100" w:right="100" w:firstLine="0" w:firstLineChars="0"/>
+              <w:ind w:firstLine="0" w:left="100" w:right="100"/>
             </w:pPr>
             <w:r>
               <w:rPr>
@@ -571,7 +571,7 @@
                 <w:right w:val="none" w:sz="0" w:space="0" w:color="000000"/>
               </w:pBdr>
               <w:spacing w:after="100" w:before="100" w:line="240"/>
-              <w:ind w:left="100" w:right="100" w:firstLine="0" w:firstLineChars="0"/>
+              <w:ind w:firstLine="0" w:left="100" w:right="100"/>
             </w:pPr>
             <w:r>
               <w:rPr>
@@ -615,7 +615,7 @@
                 <w:right w:val="none" w:sz="0" w:space="0" w:color="000000"/>
               </w:pBdr>
               <w:spacing w:after="100" w:before="100" w:line="240"/>
-              <w:ind w:left="100" w:right="100" w:firstLine="0" w:firstLineChars="0"/>
+              <w:ind w:firstLine="0" w:left="100" w:right="100"/>
             </w:pPr>
             <w:r>
               <w:rPr>
@@ -659,7 +659,7 @@
                 <w:right w:val="none" w:sz="0" w:space="0" w:color="000000"/>
               </w:pBdr>
               <w:spacing w:after="100" w:before="100" w:line="240"/>
-              <w:ind w:left="100" w:right="100" w:firstLine="0" w:firstLineChars="0"/>
+              <w:ind w:firstLine="0" w:left="100" w:right="100"/>
             </w:pPr>
             <w:r>
               <w:rPr>
@@ -703,7 +703,7 @@
                 <w:right w:val="none" w:sz="0" w:space="0" w:color="000000"/>
               </w:pBdr>
               <w:spacing w:after="100" w:before="100" w:line="240"/>
-              <w:ind w:left="100" w:right="100" w:firstLine="0" w:firstLineChars="0"/>
+              <w:ind w:firstLine="0" w:left="100" w:right="100"/>
             </w:pPr>
             <w:r>
               <w:rPr>
@@ -753,7 +753,7 @@
                 <w:right w:val="none" w:sz="0" w:space="0" w:color="000000"/>
               </w:pBdr>
               <w:spacing w:after="100" w:before="100" w:line="240"/>
-              <w:ind w:left="100" w:right="100" w:firstLine="0" w:firstLineChars="0"/>
+              <w:ind w:firstLine="0" w:left="100" w:right="100"/>
             </w:pPr>
             <w:r>
               <w:rPr>
@@ -797,7 +797,7 @@
                 <w:right w:val="none" w:sz="0" w:space="0" w:color="000000"/>
               </w:pBdr>
               <w:spacing w:after="100" w:before="100" w:line="240"/>
-              <w:ind w:left="100" w:right="100" w:firstLine="0" w:firstLineChars="0"/>
+              <w:ind w:firstLine="0" w:left="100" w:right="100"/>
             </w:pPr>
             <w:r>
               <w:rPr>
@@ -841,7 +841,7 @@
                 <w:right w:val="none" w:sz="0" w:space="0" w:color="000000"/>
               </w:pBdr>
               <w:spacing w:after="100" w:before="100" w:line="240"/>
-              <w:ind w:left="100" w:right="100" w:firstLine="0" w:firstLineChars="0"/>
+              <w:ind w:firstLine="0" w:left="100" w:right="100"/>
             </w:pPr>
             <w:r>
               <w:rPr>
@@ -885,7 +885,7 @@
                 <w:right w:val="none" w:sz="0" w:space="0" w:color="000000"/>
               </w:pBdr>
               <w:spacing w:after="100" w:before="100" w:line="240"/>
-              <w:ind w:left="100" w:right="100" w:firstLine="0" w:firstLineChars="0"/>
+              <w:ind w:firstLine="0" w:left="100" w:right="100"/>
             </w:pPr>
             <w:r>
               <w:rPr>
@@ -929,7 +929,7 @@
                 <w:right w:val="none" w:sz="0" w:space="0" w:color="000000"/>
               </w:pBdr>
               <w:spacing w:after="100" w:before="100" w:line="240"/>
-              <w:ind w:left="100" w:right="100" w:firstLine="0" w:firstLineChars="0"/>
+              <w:ind w:firstLine="0" w:left="100" w:right="100"/>
             </w:pPr>
             <w:r>
               <w:rPr>
@@ -979,7 +979,7 @@
                 <w:right w:val="none" w:sz="0" w:space="0" w:color="000000"/>
               </w:pBdr>
               <w:spacing w:after="100" w:before="100" w:line="240"/>
-              <w:ind w:left="100" w:right="100" w:firstLine="0" w:firstLineChars="0"/>
+              <w:ind w:firstLine="0" w:left="100" w:right="100"/>
             </w:pPr>
             <w:r>
               <w:rPr>
@@ -1023,7 +1023,7 @@
                 <w:right w:val="none" w:sz="0" w:space="0" w:color="000000"/>
               </w:pBdr>
               <w:spacing w:after="100" w:before="100" w:line="240"/>
-              <w:ind w:left="100" w:right="100" w:firstLine="0" w:firstLineChars="0"/>
+              <w:ind w:firstLine="0" w:left="100" w:right="100"/>
             </w:pPr>
             <w:r>
               <w:rPr>
@@ -1067,7 +1067,7 @@
                 <w:right w:val="none" w:sz="0" w:space="0" w:color="000000"/>
               </w:pBdr>
               <w:spacing w:after="100" w:before="100" w:line="240"/>
-              <w:ind w:left="100" w:right="100" w:firstLine="0" w:firstLineChars="0"/>
+              <w:ind w:firstLine="0" w:left="100" w:right="100"/>
             </w:pPr>
             <w:r>
               <w:rPr>
@@ -1111,7 +1111,7 @@
                 <w:right w:val="none" w:sz="0" w:space="0" w:color="000000"/>
               </w:pBdr>
               <w:spacing w:after="100" w:before="100" w:line="240"/>
-              <w:ind w:left="100" w:right="100" w:firstLine="0" w:firstLineChars="0"/>
+              <w:ind w:firstLine="0" w:left="100" w:right="100"/>
             </w:pPr>
             <w:r>
               <w:rPr>
@@ -1155,7 +1155,7 @@
                 <w:right w:val="none" w:sz="0" w:space="0" w:color="000000"/>
               </w:pBdr>
               <w:spacing w:after="100" w:before="100" w:line="240"/>
-              <w:ind w:left="100" w:right="100" w:firstLine="0" w:firstLineChars="0"/>
+              <w:ind w:firstLine="0" w:left="100" w:right="100"/>
             </w:pPr>
             <w:r>
               <w:rPr>
@@ -1205,7 +1205,7 @@
                 <w:right w:val="none" w:sz="0" w:space="0" w:color="000000"/>
               </w:pBdr>
               <w:spacing w:after="100" w:before="100" w:line="240"/>
-              <w:ind w:left="100" w:right="100" w:firstLine="0" w:firstLineChars="0"/>
+              <w:ind w:firstLine="0" w:left="100" w:right="100"/>
             </w:pPr>
             <w:r>
               <w:rPr>
@@ -1249,7 +1249,7 @@
                 <w:right w:val="none" w:sz="0" w:space="0" w:color="000000"/>
               </w:pBdr>
               <w:spacing w:after="100" w:before="100" w:line="240"/>
-              <w:ind w:left="100" w:right="100" w:firstLine="0" w:firstLineChars="0"/>
+              <w:ind w:firstLine="0" w:left="100" w:right="100"/>
             </w:pPr>
             <w:r>
               <w:rPr>
@@ -1293,7 +1293,7 @@
                 <w:right w:val="none" w:sz="0" w:space="0" w:color="000000"/>
               </w:pBdr>
               <w:spacing w:after="100" w:before="100" w:line="240"/>
-              <w:ind w:left="100" w:right="100" w:firstLine="0" w:firstLineChars="0"/>
+              <w:ind w:firstLine="0" w:left="100" w:right="100"/>
             </w:pPr>
             <w:r>
               <w:rPr>
@@ -1337,7 +1337,7 @@
                 <w:right w:val="none" w:sz="0" w:space="0" w:color="000000"/>
               </w:pBdr>
               <w:spacing w:after="100" w:before="100" w:line="240"/>
-              <w:ind w:left="100" w:right="100" w:firstLine="0" w:firstLineChars="0"/>
+              <w:ind w:firstLine="0" w:left="100" w:right="100"/>
             </w:pPr>
             <w:r>
               <w:rPr>
@@ -1381,7 +1381,7 @@
                 <w:right w:val="none" w:sz="0" w:space="0" w:color="000000"/>
               </w:pBdr>
               <w:spacing w:after="100" w:before="100" w:line="240"/>
-              <w:ind w:left="100" w:right="100" w:firstLine="0" w:firstLineChars="0"/>
+              <w:ind w:firstLine="0" w:left="100" w:right="100"/>
             </w:pPr>
             <w:r>
               <w:rPr>

</xml_diff>